<commit_message>
Stereo Vision - Draft 6
</commit_message>
<xml_diff>
--- a/ps2_python_Plokhovska_Zhanneta/ps2_report.docx
+++ b/ps2_python_Plokhovska_Zhanneta/ps2_report.docx
@@ -123,44 +123,6 @@
         <w:pStyle w:val="ListParagraph"/>
         <w:ind w:left="1440"/>
       </w:pPr>
-      <w:bookmarkStart w:id="0" w:name="_GoBack"/>
-      <w:r>
-        <w:pict>
-          <v:shapetype id="_x0000_t75" coordsize="21600,21600" o:spt="75" o:preferrelative="t" path="m@4@5l@4@11@9@11@9@5xe" filled="f" stroked="f">
-            <v:stroke joinstyle="miter"/>
-            <v:formulas>
-              <v:f eqn="if lineDrawn pixelLineWidth 0"/>
-              <v:f eqn="sum @0 1 0"/>
-              <v:f eqn="sum 0 0 @1"/>
-              <v:f eqn="prod @2 1 2"/>
-              <v:f eqn="prod @3 21600 pixelWidth"/>
-              <v:f eqn="prod @3 21600 pixelHeight"/>
-              <v:f eqn="sum @0 0 1"/>
-              <v:f eqn="prod @6 1 2"/>
-              <v:f eqn="prod @7 21600 pixelWidth"/>
-              <v:f eqn="sum @8 21600 0"/>
-              <v:f eqn="prod @7 21600 pixelHeight"/>
-              <v:f eqn="sum @10 21600 0"/>
-            </v:formulas>
-            <v:path o:extrusionok="f" gradientshapeok="t" o:connecttype="rect"/>
-            <o:lock v:ext="edit" aspectratio="t"/>
-          </v:shapetype>
-          <v:shape id="_x0000_i1055" type="#_x0000_t75" style="width:96pt;height:96pt">
-            <v:imagedata r:id="rId7" o:title="ps2-1-a-1"/>
-          </v:shape>
-        </w:pict>
-      </w:r>
-      <w:bookmarkEnd w:id="0"/>
-      <w:r>
-        <w:t xml:space="preserve">   </w:t>
-      </w:r>
-      <w:r>
-        <w:pict>
-          <v:shape id="_x0000_i1056" type="#_x0000_t75" style="width:96pt;height:96pt">
-            <v:imagedata r:id="rId8" o:title="ps2-1-a-2"/>
-          </v:shape>
-        </w:pict>
-      </w:r>
     </w:p>
     <w:p>
       <w:pPr>
@@ -171,13 +133,7 @@
         </w:numPr>
       </w:pPr>
       <w:r>
-        <w:t>B</w:t>
-      </w:r>
-      <w:r>
-        <w:t xml:space="preserve">asic stereo algorithm on real </w:t>
-      </w:r>
-      <w:r>
-        <w:t>image</w:t>
+        <w:t>Basic stereo algorithm on real image</w:t>
       </w:r>
     </w:p>
     <w:p>
@@ -251,6 +207,8 @@
       <w:r>
         <w:t xml:space="preserve"> </w:t>
       </w:r>
+      <w:bookmarkStart w:id="0" w:name="_GoBack"/>
+      <w:bookmarkEnd w:id="0"/>
     </w:p>
     <w:p>
       <w:pPr>
@@ -354,13 +312,7 @@
         </w:numPr>
       </w:pPr>
       <w:r>
-        <w:t>Ps2</w:t>
-      </w:r>
-      <w:r>
-        <w:t>-4-b</w:t>
-      </w:r>
-      <w:r>
-        <w:t>-1/2</w:t>
+        <w:t>Ps2-4-b-1/2</w:t>
       </w:r>
       <w:r>
         <w:t>/3/4</w:t>
@@ -369,10 +321,7 @@
         <w:t xml:space="preserve">.png: </w:t>
       </w:r>
       <w:r>
-        <w:t>analyze results comparing</w:t>
-      </w:r>
-      <w:r>
-        <w:t xml:space="preserve"> original to noise and contrast-boosted images</w:t>
+        <w:t>analyze results comparing original to noise and contrast-boosted images</w:t>
       </w:r>
     </w:p>
     <w:p>
@@ -436,8 +385,8 @@
       </w:r>
     </w:p>
     <w:sectPr>
-      <w:headerReference w:type="default" r:id="rId9"/>
-      <w:footerReference w:type="default" r:id="rId10"/>
+      <w:headerReference w:type="default" r:id="rId7"/>
+      <w:footerReference w:type="default" r:id="rId8"/>
       <w:pgSz w:w="12240" w:h="15840"/>
       <w:pgMar w:top="1440" w:right="1440" w:bottom="1440" w:left="1440" w:header="720" w:footer="720" w:gutter="0"/>
       <w:cols w:space="720"/>

</xml_diff>

<commit_message>
Stereo Vision - Draft 7
</commit_message>
<xml_diff>
--- a/ps2_python_Plokhovska_Zhanneta/ps2_report.docx
+++ b/ps2_python_Plokhovska_Zhanneta/ps2_report.docx
@@ -42,6 +42,7 @@
     <w:p>
       <w:pPr>
         <w:pStyle w:val="ListParagraph"/>
+        <w:ind w:left="1350" w:hanging="630"/>
         <w:rPr>
           <w:color w:val="FF0000"/>
         </w:rPr>
@@ -93,6 +94,47 @@
         </w:rPr>
         <w:t>”</w:t>
       </w:r>
+      <w:r>
+        <w:rPr>
+          <w:color w:val="FF0000"/>
+        </w:rPr>
+        <w:t xml:space="preserve"> - it will display a progress bar for each part and estimate how long it will run</w:t>
+      </w:r>
+      <w:r>
+        <w:rPr>
+          <w:color w:val="FF0000"/>
+        </w:rPr>
+        <w:t>.</w:t>
+      </w:r>
+    </w:p>
+    <w:p>
+      <w:pPr>
+        <w:pStyle w:val="ListParagraph"/>
+        <w:rPr>
+          <w:color w:val="FF0000"/>
+        </w:rPr>
+      </w:pPr>
+      <w:r>
+        <w:rPr>
+          <w:b/>
+          <w:color w:val="FF0000"/>
+        </w:rPr>
+        <w:t>NOTE:</w:t>
+      </w:r>
+      <w:r>
+        <w:rPr>
+          <w:color w:val="FF0000"/>
+        </w:rPr>
+        <w:t xml:space="preserve"> Parts 2 through 5 may take over 3 hours to run each because “real images” are large</w:t>
+      </w:r>
+      <w:r>
+        <w:rPr>
+          <w:color w:val="FF0000"/>
+        </w:rPr>
+        <w:t>.</w:t>
+      </w:r>
+      <w:bookmarkStart w:id="0" w:name="_GoBack"/>
+      <w:bookmarkEnd w:id="0"/>
     </w:p>
     <w:p>
       <w:pPr>
@@ -178,7 +220,19 @@
         <w:rPr>
           <w:b/>
         </w:rPr>
-        <w:t>This is my answer.</w:t>
+        <w:t>In the ground truth you can clearly tell one object from another – every object has its own depth (darkness of object background) and it’s consistent throughout the object</w:t>
+      </w:r>
+      <w:r>
+        <w:rPr>
+          <w:b/>
+        </w:rPr>
+        <w:t>.</w:t>
+      </w:r>
+      <w:r>
+        <w:rPr>
+          <w:b/>
+        </w:rPr>
+        <w:t xml:space="preserve"> However, in the images from 2A you can only see some resemblance of these objects but can’t tell where one object ends and another one begins; everything is very pixelated. The images in 2A also capture a lot of details from the background (e.g. patterns in the paintings) whereas ground truth only concentrates on the shapes of the main objects.</w:t>
       </w:r>
     </w:p>
     <w:p>
@@ -207,8 +261,6 @@
       <w:r>
         <w:t xml:space="preserve"> </w:t>
       </w:r>
-      <w:bookmarkStart w:id="0" w:name="_GoBack"/>
-      <w:bookmarkEnd w:id="0"/>
     </w:p>
     <w:p>
       <w:pPr>
@@ -219,7 +271,61 @@
         <w:rPr>
           <w:b/>
         </w:rPr>
-        <w:t>This is my answer.</w:t>
+        <w:t xml:space="preserve">Results from 3A capture a lot more differences </w:t>
+      </w:r>
+      <w:r>
+        <w:rPr>
+          <w:b/>
+        </w:rPr>
+        <w:t xml:space="preserve">between L and R </w:t>
+      </w:r>
+      <w:r>
+        <w:rPr>
+          <w:b/>
+        </w:rPr>
+        <w:t>than in 2A</w:t>
+      </w:r>
+      <w:r>
+        <w:rPr>
+          <w:b/>
+        </w:rPr>
+        <w:t>.</w:t>
+      </w:r>
+      <w:r>
+        <w:rPr>
+          <w:b/>
+        </w:rPr>
+        <w:t xml:space="preserve"> </w:t>
+      </w:r>
+      <w:r>
+        <w:rPr>
+          <w:b/>
+        </w:rPr>
+        <w:t xml:space="preserve">Object outlines </w:t>
+      </w:r>
+      <w:r>
+        <w:rPr>
+          <w:b/>
+        </w:rPr>
+        <w:t xml:space="preserve">in D_R </w:t>
+      </w:r>
+      <w:r>
+        <w:rPr>
+          <w:b/>
+        </w:rPr>
+        <w:t>also become a little bit more visible compared to 2A</w:t>
+      </w:r>
+      <w:r>
+        <w:rPr>
+          <w:b/>
+        </w:rPr>
+        <w:t xml:space="preserve"> whereas results in D_L are uninformative</w:t>
+      </w:r>
+      <w:r>
+        <w:rPr>
+          <w:b/>
+        </w:rPr>
+        <w:t>.</w:t>
       </w:r>
     </w:p>
     <w:p>
@@ -239,20 +345,86 @@
       <w:r>
         <w:t>Ps2-3-b-1/2.png: analysis of results compared to question 2</w:t>
       </w:r>
-      <w:r>
+    </w:p>
+    <w:p>
+      <w:pPr>
+        <w:pStyle w:val="ListParagraph"/>
+        <w:ind w:left="1440"/>
+        <w:rPr>
+          <w:b/>
+        </w:rPr>
+      </w:pPr>
+      <w:r>
+        <w:rPr>
+          <w:b/>
+        </w:rPr>
+        <w:t xml:space="preserve">Results from 3B </w:t>
+      </w:r>
+      <w:r>
+        <w:rPr>
+          <w:b/>
+        </w:rPr>
+        <w:t>capture a lot more differences between L and R than in 2A</w:t>
+      </w:r>
+      <w:r>
+        <w:rPr>
+          <w:b/>
+        </w:rPr>
+        <w:t xml:space="preserve"> and 3A</w:t>
+      </w:r>
+      <w:r>
+        <w:rPr>
+          <w:b/>
+        </w:rPr>
+        <w:t xml:space="preserve">. Object outlines </w:t>
+      </w:r>
+      <w:r>
+        <w:rPr>
+          <w:b/>
+        </w:rPr>
+        <w:t xml:space="preserve">in D_R </w:t>
+      </w:r>
+      <w:r>
+        <w:rPr>
+          <w:b/>
+        </w:rPr>
+        <w:t>also become a little bit more visible compared to 2A</w:t>
+      </w:r>
+      <w:r>
+        <w:rPr>
+          <w:b/>
+        </w:rPr>
+        <w:t xml:space="preserve"> and 3A and images seem less pixelated</w:t>
+      </w:r>
+      <w:r>
+        <w:rPr>
+          <w:b/>
+        </w:rPr>
         <w:t xml:space="preserve"> </w:t>
       </w:r>
-    </w:p>
-    <w:p>
-      <w:pPr>
-        <w:pStyle w:val="ListParagraph"/>
-        <w:ind w:left="1440"/>
-      </w:pPr>
-      <w:r>
-        <w:rPr>
-          <w:b/>
-        </w:rPr>
-        <w:t>This is my answer.</w:t>
+      <w:r>
+        <w:rPr>
+          <w:b/>
+        </w:rPr>
+        <w:t xml:space="preserve">whereas results in D_L </w:t>
+      </w:r>
+      <w:r>
+        <w:rPr>
+          <w:b/>
+        </w:rPr>
+        <w:t>stayed</w:t>
+      </w:r>
+      <w:r>
+        <w:rPr>
+          <w:b/>
+        </w:rPr>
+        <w:t xml:space="preserve"> uninformative</w:t>
+      </w:r>
+      <w:r>
+        <w:rPr>
+          <w:b/>
+        </w:rPr>
+        <w:t>.</w:t>
       </w:r>
     </w:p>
     <w:p>
@@ -294,7 +466,13 @@
         <w:rPr>
           <w:b/>
         </w:rPr>
-        <w:t>This is my answer.</w:t>
+        <w:t>Results from 4A seem less pixelated than SDD but the shapes formed in these images do not resemble the real objects that are clearly visible in the ground truth</w:t>
+      </w:r>
+      <w:r>
+        <w:rPr>
+          <w:b/>
+        </w:rPr>
+        <w:t>.</w:t>
       </w:r>
     </w:p>
     <w:p>
@@ -328,12 +506,45 @@
       <w:pPr>
         <w:pStyle w:val="ListParagraph"/>
         <w:ind w:left="1440"/>
-      </w:pPr>
-      <w:r>
-        <w:rPr>
-          <w:b/>
-        </w:rPr>
-        <w:t>This is my answer.</w:t>
+        <w:rPr>
+          <w:b/>
+        </w:rPr>
+      </w:pPr>
+      <w:r>
+        <w:rPr>
+          <w:b/>
+        </w:rPr>
+        <w:t xml:space="preserve">Results from performing normalized correlation on noisy images shows much improved results. Although objects have a lot of noise, most of them are still easy to tell apart. </w:t>
+      </w:r>
+      <w:r>
+        <w:rPr>
+          <w:b/>
+        </w:rPr>
+        <w:t xml:space="preserve">These images look the closest to the ground so far. </w:t>
+      </w:r>
+      <w:r>
+        <w:rPr>
+          <w:b/>
+        </w:rPr>
+        <w:t>The images are much smoother than when using SSD.</w:t>
+      </w:r>
+      <w:r>
+        <w:rPr>
+          <w:b/>
+        </w:rPr>
+        <w:t xml:space="preserve"> </w:t>
+      </w:r>
+      <w:r>
+        <w:rPr>
+          <w:b/>
+        </w:rPr>
+        <w:t xml:space="preserve">Results from performing normalized correlation on contrast-boosted images </w:t>
+      </w:r>
+      <w:r>
+        <w:rPr>
+          <w:b/>
+        </w:rPr>
+        <w:t>shows even more defined and uniform objects than with the noisy images.</w:t>
       </w:r>
     </w:p>
     <w:p>
@@ -363,6 +574,7 @@
         </w:numPr>
       </w:pPr>
       <w:r>
+        <w:lastRenderedPageBreak/>
         <w:t>Ps2-5-a-1/2.png</w:t>
       </w:r>
       <w:r>
@@ -381,7 +593,301 @@
         <w:rPr>
           <w:b/>
         </w:rPr>
-        <w:t>This is my answer.</w:t>
+        <w:t>I first tried modifying just one of the two images (image L). If I made L too smooth and too bright, results illustrated u</w:t>
+      </w:r>
+      <w:r>
+        <w:rPr>
+          <w:b/>
+        </w:rPr>
+        <w:t>nrecognizable shapes (similar to 4A)</w:t>
+      </w:r>
+      <w:r>
+        <w:rPr>
+          <w:b/>
+        </w:rPr>
+        <w:t>. If I made L a little bit s</w:t>
+      </w:r>
+      <w:r>
+        <w:rPr>
+          <w:b/>
+        </w:rPr>
+        <w:t xml:space="preserve">mooth and </w:t>
+      </w:r>
+      <w:r>
+        <w:rPr>
+          <w:b/>
+        </w:rPr>
+        <w:t>a little bit bright or just bright, results were better for D_R and D_L didn’t capture a lot. If I added some noise and made it a little bit</w:t>
+      </w:r>
+      <w:r>
+        <w:rPr>
+          <w:b/>
+        </w:rPr>
+        <w:t xml:space="preserve"> bright</w:t>
+      </w:r>
+      <w:r>
+        <w:rPr>
+          <w:b/>
+        </w:rPr>
+        <w:t>, results were</w:t>
+      </w:r>
+      <w:r>
+        <w:rPr>
+          <w:b/>
+        </w:rPr>
+        <w:t xml:space="preserve"> worse</w:t>
+      </w:r>
+      <w:r>
+        <w:rPr>
+          <w:b/>
+        </w:rPr>
+        <w:t xml:space="preserve"> than when using just brightness.</w:t>
+      </w:r>
+      <w:r>
+        <w:rPr>
+          <w:b/>
+        </w:rPr>
+        <w:t xml:space="preserve"> </w:t>
+      </w:r>
+    </w:p>
+    <w:p>
+      <w:pPr>
+        <w:pStyle w:val="ListParagraph"/>
+        <w:ind w:left="1440"/>
+        <w:rPr>
+          <w:b/>
+        </w:rPr>
+      </w:pPr>
+    </w:p>
+    <w:p>
+      <w:pPr>
+        <w:pStyle w:val="ListParagraph"/>
+        <w:ind w:left="1440"/>
+        <w:rPr>
+          <w:b/>
+        </w:rPr>
+      </w:pPr>
+      <w:r>
+        <w:rPr>
+          <w:b/>
+        </w:rPr>
+        <w:t xml:space="preserve">If </w:t>
+      </w:r>
+      <w:r>
+        <w:rPr>
+          <w:b/>
+        </w:rPr>
+        <w:t>both images were modified (images L and R), results were</w:t>
+      </w:r>
+      <w:r>
+        <w:rPr>
+          <w:b/>
+        </w:rPr>
+        <w:t xml:space="preserve"> </w:t>
+      </w:r>
+      <w:r>
+        <w:rPr>
+          <w:b/>
+        </w:rPr>
+        <w:t>uninformative.</w:t>
+      </w:r>
+    </w:p>
+    <w:p>
+      <w:pPr>
+        <w:pStyle w:val="ListParagraph"/>
+        <w:ind w:left="1440"/>
+        <w:rPr>
+          <w:b/>
+        </w:rPr>
+      </w:pPr>
+    </w:p>
+    <w:p>
+      <w:pPr>
+        <w:pStyle w:val="ListParagraph"/>
+        <w:ind w:left="1440"/>
+        <w:rPr>
+          <w:b/>
+        </w:rPr>
+      </w:pPr>
+      <w:r>
+        <w:rPr>
+          <w:b/>
+        </w:rPr>
+        <w:t>I got the best results when</w:t>
+      </w:r>
+      <w:r>
+        <w:rPr>
+          <w:b/>
+        </w:rPr>
+        <w:t xml:space="preserve"> using </w:t>
+      </w:r>
+      <w:r>
+        <w:rPr>
+          <w:b/>
+        </w:rPr>
+        <w:t xml:space="preserve">a mix of </w:t>
+      </w:r>
+      <w:r>
+        <w:rPr>
+          <w:b/>
+        </w:rPr>
+        <w:t xml:space="preserve">modified </w:t>
+      </w:r>
+      <w:r>
+        <w:rPr>
+          <w:b/>
+        </w:rPr>
+        <w:t>and</w:t>
+      </w:r>
+      <w:r>
+        <w:rPr>
+          <w:b/>
+        </w:rPr>
+        <w:t xml:space="preserve"> not modified (both </w:t>
+      </w:r>
+      <w:r>
+        <w:rPr>
+          <w:b/>
+        </w:rPr>
+        <w:t>images L and R). This is how it looked:</w:t>
+      </w:r>
+      <w:r>
+        <w:rPr>
+          <w:b/>
+        </w:rPr>
+        <w:t xml:space="preserve"> </w:t>
+      </w:r>
+      <w:r>
+        <w:rPr>
+          <w:b/>
+        </w:rPr>
+        <w:t xml:space="preserve">D_L = </w:t>
+      </w:r>
+      <w:proofErr w:type="spellStart"/>
+      <w:r>
+        <w:rPr>
+          <w:b/>
+        </w:rPr>
+        <w:t>disparity_ncorr</w:t>
+      </w:r>
+      <w:proofErr w:type="spellEnd"/>
+      <w:r>
+        <w:rPr>
+          <w:b/>
+        </w:rPr>
+        <w:t xml:space="preserve"> (</w:t>
+      </w:r>
+      <w:proofErr w:type="spellStart"/>
+      <w:r>
+        <w:rPr>
+          <w:b/>
+        </w:rPr>
+        <w:t>L_original</w:t>
+      </w:r>
+      <w:proofErr w:type="spellEnd"/>
+      <w:r>
+        <w:rPr>
+          <w:b/>
+        </w:rPr>
+        <w:t xml:space="preserve">, </w:t>
+      </w:r>
+      <w:proofErr w:type="spellStart"/>
+      <w:r>
+        <w:rPr>
+          <w:b/>
+        </w:rPr>
+        <w:t>R_modified</w:t>
+      </w:r>
+      <w:proofErr w:type="spellEnd"/>
+      <w:r>
+        <w:rPr>
+          <w:b/>
+        </w:rPr>
+        <w:t xml:space="preserve">), D_R = </w:t>
+      </w:r>
+      <w:proofErr w:type="spellStart"/>
+      <w:r>
+        <w:rPr>
+          <w:b/>
+        </w:rPr>
+        <w:t>disparity_ncorr</w:t>
+      </w:r>
+      <w:proofErr w:type="spellEnd"/>
+      <w:r>
+        <w:rPr>
+          <w:b/>
+        </w:rPr>
+        <w:t xml:space="preserve"> (</w:t>
+      </w:r>
+      <w:proofErr w:type="spellStart"/>
+      <w:r>
+        <w:rPr>
+          <w:b/>
+        </w:rPr>
+        <w:t>R_original</w:t>
+      </w:r>
+      <w:proofErr w:type="spellEnd"/>
+      <w:r>
+        <w:rPr>
+          <w:b/>
+        </w:rPr>
+        <w:t xml:space="preserve">, </w:t>
+      </w:r>
+      <w:proofErr w:type="spellStart"/>
+      <w:r>
+        <w:rPr>
+          <w:b/>
+        </w:rPr>
+        <w:t>L_modified</w:t>
+      </w:r>
+      <w:proofErr w:type="spellEnd"/>
+      <w:r>
+        <w:rPr>
+          <w:b/>
+        </w:rPr>
+        <w:t>)</w:t>
+      </w:r>
+      <w:r>
+        <w:rPr>
+          <w:b/>
+        </w:rPr>
+        <w:t xml:space="preserve">. If original and modified images switched places, results would be uninformative. </w:t>
+      </w:r>
+      <w:r>
+        <w:rPr>
+          <w:b/>
+        </w:rPr>
+        <w:t>After smoothing, results look even more like the ground truth but not quite there yet.</w:t>
+      </w:r>
+      <w:r>
+        <w:rPr>
+          <w:b/>
+        </w:rPr>
+        <w:t xml:space="preserve"> However, just like in all other maps, we are missing details about smaller objects. Maps are calculated based on color/brightness and these intensities do not signify how close or far the object is to the camera</w:t>
+      </w:r>
+      <w:r>
+        <w:rPr>
+          <w:b/>
+        </w:rPr>
+        <w:t xml:space="preserve"> (e.g. head is bright but it’s farther, pot is dark but it’s closer</w:t>
+      </w:r>
+      <w:r>
+        <w:rPr>
+          <w:b/>
+        </w:rPr>
+        <w:t xml:space="preserve">. So, even though </w:t>
+      </w:r>
+      <w:r>
+        <w:rPr>
+          <w:b/>
+        </w:rPr>
+        <w:t xml:space="preserve">this image is our best version </w:t>
+      </w:r>
+      <w:r>
+        <w:rPr>
+          <w:b/>
+        </w:rPr>
+        <w:t>it doesn’t correctly illustrate the depth of objects.</w:t>
       </w:r>
     </w:p>
     <w:sectPr>
@@ -455,7 +961,7 @@
           <w:rPr>
             <w:noProof/>
           </w:rPr>
-          <w:t>1</w:t>
+          <w:t>2</w:t>
         </w:r>
         <w:r>
           <w:rPr>

</xml_diff>

<commit_message>
Draft 8 - Still Needs Work
</commit_message>
<xml_diff>
--- a/ps2_python_Plokhovska_Zhanneta/ps2_report.docx
+++ b/ps2_python_Plokhovska_Zhanneta/ps2_report.docx
@@ -106,35 +106,84 @@
         </w:rPr>
         <w:t>.</w:t>
       </w:r>
-    </w:p>
-    <w:p>
-      <w:pPr>
-        <w:pStyle w:val="ListParagraph"/>
-        <w:rPr>
-          <w:color w:val="FF0000"/>
-        </w:rPr>
-      </w:pPr>
-      <w:r>
-        <w:rPr>
-          <w:b/>
-          <w:color w:val="FF0000"/>
-        </w:rPr>
-        <w:t>NOTE:</w:t>
-      </w:r>
-      <w:r>
-        <w:rPr>
-          <w:color w:val="FF0000"/>
-        </w:rPr>
-        <w:t xml:space="preserve"> Parts 2 through 5 may take over 3 hours to run each because “real images” are large</w:t>
-      </w:r>
-      <w:r>
-        <w:rPr>
-          <w:color w:val="FF0000"/>
-        </w:rPr>
-        <w:t>.</w:t>
-      </w:r>
       <w:bookmarkStart w:id="0" w:name="_GoBack"/>
       <w:bookmarkEnd w:id="0"/>
+    </w:p>
+    <w:p>
+      <w:pPr>
+        <w:pStyle w:val="ListParagraph"/>
+        <w:ind w:left="1350" w:hanging="630"/>
+        <w:rPr>
+          <w:color w:val="FF0000"/>
+        </w:rPr>
+      </w:pPr>
+      <w:r>
+        <w:rPr>
+          <w:noProof/>
+        </w:rPr>
+        <w:drawing>
+          <wp:inline distT="0" distB="0" distL="0" distR="0" wp14:anchorId="1406D244" wp14:editId="43402935">
+            <wp:extent cx="5484174" cy="1083945"/>
+            <wp:effectExtent l="0" t="0" r="2540" b="1905"/>
+            <wp:docPr id="1" name="Picture 1"/>
+            <wp:cNvGraphicFramePr>
+              <a:graphicFrameLocks xmlns:a="http://schemas.openxmlformats.org/drawingml/2006/main" noChangeAspect="1"/>
+            </wp:cNvGraphicFramePr>
+            <a:graphic xmlns:a="http://schemas.openxmlformats.org/drawingml/2006/main">
+              <a:graphicData uri="http://schemas.openxmlformats.org/drawingml/2006/picture">
+                <pic:pic xmlns:pic="http://schemas.openxmlformats.org/drawingml/2006/picture">
+                  <pic:nvPicPr>
+                    <pic:cNvPr id="1" name=""/>
+                    <pic:cNvPicPr/>
+                  </pic:nvPicPr>
+                  <pic:blipFill>
+                    <a:blip r:embed="rId7"/>
+                    <a:stretch>
+                      <a:fillRect/>
+                    </a:stretch>
+                  </pic:blipFill>
+                  <pic:spPr>
+                    <a:xfrm>
+                      <a:off x="0" y="0"/>
+                      <a:ext cx="5588566" cy="1104578"/>
+                    </a:xfrm>
+                    <a:prstGeom prst="rect">
+                      <a:avLst/>
+                    </a:prstGeom>
+                  </pic:spPr>
+                </pic:pic>
+              </a:graphicData>
+            </a:graphic>
+          </wp:inline>
+        </w:drawing>
+      </w:r>
+    </w:p>
+    <w:p>
+      <w:pPr>
+        <w:pStyle w:val="ListParagraph"/>
+        <w:rPr>
+          <w:color w:val="FF0000"/>
+        </w:rPr>
+      </w:pPr>
+      <w:r>
+        <w:rPr>
+          <w:b/>
+          <w:color w:val="FF0000"/>
+        </w:rPr>
+        <w:t>NOTE:</w:t>
+      </w:r>
+      <w:r>
+        <w:rPr>
+          <w:color w:val="FF0000"/>
+        </w:rPr>
+        <w:t xml:space="preserve"> Parts 2 through 5 may take over 3 hours to run each because “real images” are large</w:t>
+      </w:r>
+      <w:r>
+        <w:rPr>
+          <w:color w:val="FF0000"/>
+        </w:rPr>
+        <w:t>.</w:t>
+      </w:r>
     </w:p>
     <w:p>
       <w:pPr>
@@ -514,7 +563,14 @@
         <w:rPr>
           <w:b/>
         </w:rPr>
-        <w:t xml:space="preserve">Results from performing normalized correlation on noisy images shows much improved results. Although objects have a lot of noise, most of them are still easy to tell apart. </w:t>
+        <w:t xml:space="preserve">Results from performing normalized correlation on noisy images shows much improved results. Although objects have a lot of noise, most of them are still easy to </w:t>
+      </w:r>
+      <w:r>
+        <w:rPr>
+          <w:b/>
+        </w:rPr>
+        <w:lastRenderedPageBreak/>
+        <w:t xml:space="preserve">tell apart. </w:t>
       </w:r>
       <w:r>
         <w:rPr>
@@ -574,7 +630,6 @@
         </w:numPr>
       </w:pPr>
       <w:r>
-        <w:lastRenderedPageBreak/>
         <w:t>Ps2-5-a-1/2.png</w:t>
       </w:r>
       <w:r>
@@ -891,8 +946,8 @@
       </w:r>
     </w:p>
     <w:sectPr>
-      <w:headerReference w:type="default" r:id="rId7"/>
-      <w:footerReference w:type="default" r:id="rId8"/>
+      <w:headerReference w:type="default" r:id="rId8"/>
+      <w:footerReference w:type="default" r:id="rId9"/>
       <w:pgSz w:w="12240" w:h="15840"/>
       <w:pgMar w:top="1440" w:right="1440" w:bottom="1440" w:left="1440" w:header="720" w:footer="720" w:gutter="0"/>
       <w:cols w:space="720"/>

</xml_diff>